<commit_message>
:package:atualização de relatório docx
</commit_message>
<xml_diff>
--- a/Database/GRUPO1_DEARNEWS_PROTOTIPANDOOBANCODEDADOS.docx
+++ b/Database/GRUPO1_DEARNEWS_PROTOTIPANDOOBANCODEDADOS.docx
@@ -2322,13 +2322,13 @@
               <w:rPr>
                 <w:sz w:val="20"/>
               </w:rPr>
-              <w:t>id_</w:t>
-            </w:r>
-            <w:r>
-              <w:rPr>
-                <w:sz w:val="20"/>
-              </w:rPr>
-              <w:t>tb_topic</w:t>
+              <w:t>id</w:t>
+            </w:r>
+            <w:r>
+              <w:rPr>
+                <w:sz w:val="20"/>
+              </w:rPr>
+              <w:t>_topic</w:t>
             </w:r>
           </w:p>
         </w:tc>
@@ -2464,6 +2464,7 @@
           <w:p>
             <w:pPr>
               <w:pStyle w:val="TableParagraph"/>
+              <w:spacing w:before="111"/>
               <w:ind w:left="105"/>
               <w:rPr>
                 <w:sz w:val="20"/>
@@ -2473,7 +2474,7 @@
               <w:rPr>
                 <w:sz w:val="20"/>
               </w:rPr>
-              <w:t>dearnews</w:t>
+              <w:t>name</w:t>
             </w:r>
           </w:p>
         </w:tc>
@@ -2484,6 +2485,7 @@
           <w:p>
             <w:pPr>
               <w:pStyle w:val="TableParagraph"/>
+              <w:spacing w:before="111"/>
               <w:ind w:left="90"/>
               <w:rPr>
                 <w:sz w:val="20"/>
@@ -2493,7 +2495,7 @@
               <w:rPr>
                 <w:sz w:val="20"/>
               </w:rPr>
-              <w:t>Tema usado para compartilhamento de boas noticias</w:t>
+              <w:t>Nome para o tema</w:t>
             </w:r>
           </w:p>
         </w:tc>
@@ -2504,10 +2506,9 @@
           <w:p>
             <w:pPr>
               <w:pStyle w:val="TableParagraph"/>
-              <w:spacing w:before="0"/>
-              <w:ind w:left="0"/>
-              <w:rPr>
-                <w:rFonts w:ascii="Times New Roman"/>
+              <w:spacing w:before="111"/>
+              <w:ind w:left="101"/>
+              <w:rPr>
                 <w:sz w:val="20"/>
               </w:rPr>
             </w:pPr>
@@ -2525,7 +2526,7 @@
           <w:p>
             <w:pPr>
               <w:pStyle w:val="TableParagraph"/>
-              <w:spacing w:before="121"/>
+              <w:spacing w:before="111"/>
               <w:ind w:left="105"/>
               <w:rPr>
                 <w:sz w:val="20"/>
@@ -2535,7 +2536,7 @@
               <w:rPr>
                 <w:sz w:val="20"/>
               </w:rPr>
-              <w:t>socialworks</w:t>
+              <w:t>description</w:t>
             </w:r>
           </w:p>
         </w:tc>
@@ -2546,7 +2547,7 @@
           <w:p>
             <w:pPr>
               <w:pStyle w:val="TableParagraph"/>
-              <w:spacing w:before="121"/>
+              <w:spacing w:before="111"/>
               <w:ind w:left="90"/>
               <w:rPr>
                 <w:sz w:val="20"/>
@@ -2556,7 +2557,7 @@
               <w:rPr>
                 <w:sz w:val="20"/>
               </w:rPr>
-              <w:t>Tema usado para compartilhamento de ONG’s ou trabalhos voluntários.</w:t>
+              <w:t xml:space="preserve">Descrição do tema </w:t>
             </w:r>
           </w:p>
         </w:tc>
@@ -2567,10 +2568,9 @@
           <w:p>
             <w:pPr>
               <w:pStyle w:val="TableParagraph"/>
-              <w:spacing w:before="0"/>
-              <w:ind w:left="0"/>
-              <w:rPr>
-                <w:rFonts w:ascii="Times New Roman"/>
+              <w:spacing w:before="111"/>
+              <w:ind w:left="101"/>
+              <w:rPr>
                 <w:sz w:val="20"/>
               </w:rPr>
             </w:pPr>
@@ -2579,7 +2579,7 @@
       </w:tr>
       <w:tr>
         <w:trPr>
-          <w:trHeight w:val="690"/>
+          <w:trHeight w:val="450"/>
         </w:trPr>
         <w:tc>
           <w:tcPr>
@@ -2588,7 +2588,7 @@
           <w:p>
             <w:pPr>
               <w:pStyle w:val="TableParagraph"/>
-              <w:spacing w:before="126"/>
+              <w:spacing w:before="111"/>
               <w:ind w:left="105"/>
               <w:rPr>
                 <w:sz w:val="20"/>
@@ -2598,7 +2598,7 @@
               <w:rPr>
                 <w:sz w:val="20"/>
               </w:rPr>
-              <w:t>pets</w:t>
+              <w:t>savepost</w:t>
             </w:r>
           </w:p>
         </w:tc>
@@ -2609,8 +2609,8 @@
           <w:p>
             <w:pPr>
               <w:pStyle w:val="TableParagraph"/>
-              <w:spacing w:before="126"/>
-              <w:ind w:left="90" w:right="44"/>
+              <w:spacing w:before="111"/>
+              <w:ind w:left="90"/>
               <w:rPr>
                 <w:sz w:val="20"/>
               </w:rPr>
@@ -2619,7 +2619,7 @@
               <w:rPr>
                 <w:sz w:val="20"/>
               </w:rPr>
-              <w:t>Tema usado para compartilhamentos relacionados a animais de estimação, ou afins.</w:t>
+              <w:t>Para definir se o tema ficará salvo ou não</w:t>
             </w:r>
           </w:p>
         </w:tc>
@@ -2630,69 +2630,7 @@
           <w:p>
             <w:pPr>
               <w:pStyle w:val="TableParagraph"/>
-              <w:spacing w:before="126"/>
-              <w:ind w:left="101"/>
-              <w:rPr>
-                <w:sz w:val="20"/>
-              </w:rPr>
-            </w:pPr>
-          </w:p>
-        </w:tc>
-      </w:tr>
-      <w:tr>
-        <w:trPr>
-          <w:trHeight w:val="690"/>
-        </w:trPr>
-        <w:tc>
-          <w:tcPr>
-            <w:tcW w:w="2220" w:type="dxa"/>
-          </w:tcPr>
-          <w:p>
-            <w:pPr>
-              <w:pStyle w:val="TableParagraph"/>
-              <w:spacing w:before="126"/>
-              <w:ind w:left="105"/>
-              <w:rPr>
-                <w:sz w:val="20"/>
-              </w:rPr>
-            </w:pPr>
-            <w:r>
-              <w:rPr>
-                <w:sz w:val="20"/>
-              </w:rPr>
-              <w:t>personalreports</w:t>
-            </w:r>
-          </w:p>
-        </w:tc>
-        <w:tc>
-          <w:tcPr>
-            <w:tcW w:w="5780" w:type="dxa"/>
-          </w:tcPr>
-          <w:p>
-            <w:pPr>
-              <w:pStyle w:val="TableParagraph"/>
-              <w:spacing w:before="126"/>
-              <w:ind w:left="90" w:right="44"/>
-              <w:rPr>
-                <w:sz w:val="20"/>
-              </w:rPr>
-            </w:pPr>
-            <w:r>
-              <w:rPr>
-                <w:sz w:val="20"/>
-              </w:rPr>
-              <w:t>Tema usado para postagens de cunho autoral em formato de depoimento.</w:t>
-            </w:r>
-          </w:p>
-        </w:tc>
-        <w:tc>
-          <w:tcPr>
-            <w:tcW w:w="1680" w:type="dxa"/>
-          </w:tcPr>
-          <w:p>
-            <w:pPr>
-              <w:pStyle w:val="TableParagraph"/>
-              <w:spacing w:before="126"/>
+              <w:spacing w:before="111"/>
               <w:ind w:left="101"/>
               <w:rPr>
                 <w:sz w:val="20"/>
@@ -2898,7 +2836,7 @@
               <w:rPr>
                 <w:sz w:val="20"/>
               </w:rPr>
-              <w:t>tb_post</w:t>
+              <w:t>_post</w:t>
             </w:r>
           </w:p>
         </w:tc>
@@ -3691,25 +3629,7 @@
               <w:rPr>
                 <w:sz w:val="20"/>
               </w:rPr>
-              <w:t>tb_</w:t>
-            </w:r>
-            <w:r>
-              <w:rPr>
-                <w:sz w:val="20"/>
-              </w:rPr>
-              <w:t>topic</w:t>
-            </w:r>
-            <w:r>
-              <w:rPr>
-                <w:sz w:val="20"/>
-              </w:rPr>
-              <w:t>_idtb_</w:t>
-            </w:r>
-            <w:r>
-              <w:rPr>
-                <w:sz w:val="20"/>
-              </w:rPr>
-              <w:t>topic</w:t>
+              <w:t>tb_topic_idtb_topic</w:t>
             </w:r>
           </w:p>
         </w:tc>
@@ -3838,21 +3758,13 @@
       <w:r>
         <w:rPr>
           <w:b/>
-          <w:sz w:val="15"/>
+          <w:sz w:val="20"/>
         </w:rPr>
         <w:drawing>
-          <wp:anchor distT="0" distB="0" distL="114300" distR="114300" simplePos="0" relativeHeight="251657728" behindDoc="0" locked="0" layoutInCell="1" allowOverlap="1" wp14:anchorId="76A4E998" wp14:editId="006E1A40">
-            <wp:simplePos x="0" y="0"/>
-            <wp:positionH relativeFrom="column">
-              <wp:posOffset>-631038</wp:posOffset>
-            </wp:positionH>
-            <wp:positionV relativeFrom="page">
-              <wp:posOffset>4564684</wp:posOffset>
-            </wp:positionV>
-            <wp:extent cx="7131606" cy="2713939"/>
-            <wp:effectExtent l="0" t="0" r="0" b="0"/>
-            <wp:wrapNone/>
-            <wp:docPr id="2" name="Imagem 2" descr="Interface gráfica do usuário, Aplicativo&#10;&#10;Descrição gerada automaticamente"/>
+          <wp:inline distT="0" distB="0" distL="0" distR="0" wp14:anchorId="6072CE06" wp14:editId="3EEF0FBA">
+            <wp:extent cx="6299200" cy="2630805"/>
+            <wp:effectExtent l="0" t="0" r="6350" b="0"/>
+            <wp:docPr id="3" name="Imagem 3" descr="Diagrama&#10;&#10;Descrição gerada automaticamente"/>
             <wp:cNvGraphicFramePr>
               <a:graphicFrameLocks xmlns:a="http://schemas.openxmlformats.org/drawingml/2006/main" noChangeAspect="1"/>
             </wp:cNvGraphicFramePr>
@@ -3860,8 +3772,10 @@
               <a:graphicData uri="http://schemas.openxmlformats.org/drawingml/2006/picture">
                 <pic:pic xmlns:pic="http://schemas.openxmlformats.org/drawingml/2006/picture">
                   <pic:nvPicPr>
-                    <pic:cNvPr id="2" name="Imagem 2" descr="Interface gráfica do usuário, Aplicativo&#10;&#10;Descrição gerada automaticamente"/>
-                    <pic:cNvPicPr/>
+                    <pic:cNvPr id="3" name="Imagem 3" descr="Diagrama&#10;&#10;Descrição gerada automaticamente"/>
+                    <pic:cNvPicPr>
+                      <a:picLocks noChangeAspect="1" noChangeArrowheads="1"/>
+                    </pic:cNvPicPr>
                   </pic:nvPicPr>
                   <pic:blipFill>
                     <a:blip r:embed="rId10">
@@ -3871,29 +3785,28 @@
                         </a:ext>
                       </a:extLst>
                     </a:blip>
+                    <a:srcRect/>
                     <a:stretch>
                       <a:fillRect/>
                     </a:stretch>
                   </pic:blipFill>
-                  <pic:spPr>
+                  <pic:spPr bwMode="auto">
                     <a:xfrm>
                       <a:off x="0" y="0"/>
-                      <a:ext cx="7160683" cy="2725004"/>
+                      <a:ext cx="6299200" cy="2630805"/>
                     </a:xfrm>
                     <a:prstGeom prst="rect">
                       <a:avLst/>
                     </a:prstGeom>
+                    <a:noFill/>
+                    <a:ln>
+                      <a:noFill/>
+                    </a:ln>
                   </pic:spPr>
                 </pic:pic>
               </a:graphicData>
             </a:graphic>
-            <wp14:sizeRelH relativeFrom="margin">
-              <wp14:pctWidth>0</wp14:pctWidth>
-            </wp14:sizeRelH>
-            <wp14:sizeRelV relativeFrom="margin">
-              <wp14:pctHeight>0</wp14:pctHeight>
-            </wp14:sizeRelV>
-          </wp:anchor>
+          </wp:inline>
         </w:drawing>
       </w:r>
     </w:p>
@@ -4373,7 +4286,6 @@
           <w:sz w:val="28"/>
           <w:szCs w:val="28"/>
         </w:rPr>
-        <w:lastRenderedPageBreak/>
         <w:t>D</w:t>
       </w:r>
       <w:r>
@@ -4401,7 +4313,7 @@
         <w:pStyle w:val="Corpodetexto"/>
         <w:spacing w:before="5"/>
         <w:rPr>
-          <w:bCs/>
+          <w:b/>
           <w:sz w:val="28"/>
           <w:szCs w:val="28"/>
         </w:rPr>
@@ -4412,99 +4324,105 @@
           <w:sz w:val="28"/>
           <w:szCs w:val="28"/>
         </w:rPr>
-        <w:t xml:space="preserve">Product Owner – </w:t>
-      </w:r>
-      <w:r>
-        <w:rPr>
-          <w:bCs/>
+        <w:t>Scrum Master: @Jhonatan Medeiros</w:t>
+      </w:r>
+    </w:p>
+    <w:p>
+      <w:pPr>
+        <w:pStyle w:val="Corpodetexto"/>
+        <w:spacing w:before="5"/>
+        <w:rPr>
+          <w:b/>
           <w:sz w:val="28"/>
           <w:szCs w:val="28"/>
         </w:rPr>
-        <w:t>Rubem Martins Freire</w:t>
-      </w:r>
-    </w:p>
-    <w:p>
-      <w:pPr>
-        <w:pStyle w:val="Corpodetexto"/>
-        <w:spacing w:before="5"/>
-        <w:rPr>
-          <w:bCs/>
+      </w:pPr>
+    </w:p>
+    <w:p>
+      <w:pPr>
+        <w:pStyle w:val="Corpodetexto"/>
+        <w:spacing w:before="5"/>
+        <w:rPr>
+          <w:b/>
           <w:sz w:val="28"/>
           <w:szCs w:val="28"/>
         </w:rPr>
       </w:pPr>
-    </w:p>
-    <w:p>
-      <w:pPr>
-        <w:pStyle w:val="Corpodetexto"/>
-        <w:spacing w:before="5"/>
-        <w:rPr>
-          <w:bCs/>
+      <w:r>
+        <w:rPr>
+          <w:b/>
           <w:sz w:val="28"/>
           <w:szCs w:val="28"/>
         </w:rPr>
-      </w:pPr>
-      <w:r>
+        <w:t>Tech leads: @Rubem Martins</w:t>
+      </w:r>
+    </w:p>
+    <w:p>
+      <w:pPr>
+        <w:pStyle w:val="Corpodetexto"/>
+        <w:spacing w:before="5"/>
         <w:rPr>
           <w:b/>
           <w:sz w:val="28"/>
           <w:szCs w:val="28"/>
         </w:rPr>
-        <w:t xml:space="preserve">Scrum Master – </w:t>
-      </w:r>
-      <w:r>
-        <w:rPr>
-          <w:bCs/>
+      </w:pPr>
+    </w:p>
+    <w:p>
+      <w:pPr>
+        <w:pStyle w:val="Corpodetexto"/>
+        <w:spacing w:before="5"/>
+        <w:rPr>
+          <w:b/>
           <w:sz w:val="28"/>
           <w:szCs w:val="28"/>
         </w:rPr>
-        <w:t>Jhonatan Medeiros</w:t>
-      </w:r>
-    </w:p>
-    <w:p>
-      <w:pPr>
-        <w:pStyle w:val="Corpodetexto"/>
-        <w:spacing w:before="5"/>
-        <w:rPr>
-          <w:bCs/>
+      </w:pPr>
+      <w:r>
+        <w:rPr>
+          <w:b/>
           <w:sz w:val="28"/>
           <w:szCs w:val="28"/>
         </w:rPr>
-      </w:pPr>
-    </w:p>
-    <w:p>
-      <w:pPr>
-        <w:pStyle w:val="Corpodetexto"/>
-        <w:spacing w:before="5"/>
-        <w:rPr>
-          <w:bCs/>
+        <w:t>UX/UI designer: @Vitor Lorena</w:t>
+      </w:r>
+    </w:p>
+    <w:p>
+      <w:pPr>
+        <w:pStyle w:val="Corpodetexto"/>
+        <w:spacing w:before="5"/>
+        <w:rPr>
+          <w:b/>
           <w:sz w:val="28"/>
           <w:szCs w:val="28"/>
         </w:rPr>
       </w:pPr>
-      <w:r>
+    </w:p>
+    <w:p>
+      <w:pPr>
+        <w:pStyle w:val="Corpodetexto"/>
+        <w:spacing w:before="5"/>
         <w:rPr>
           <w:b/>
           <w:sz w:val="28"/>
           <w:szCs w:val="28"/>
         </w:rPr>
-        <w:t xml:space="preserve">Testing – </w:t>
-      </w:r>
-      <w:r>
-        <w:rPr>
-          <w:bCs/>
+      </w:pPr>
+      <w:r>
+        <w:rPr>
+          <w:b/>
           <w:sz w:val="28"/>
           <w:szCs w:val="28"/>
         </w:rPr>
-        <w:t>Lucas Nunes</w:t>
-      </w:r>
-    </w:p>
-    <w:p>
-      <w:pPr>
-        <w:pStyle w:val="Corpodetexto"/>
-        <w:spacing w:before="5"/>
-        <w:rPr>
-          <w:bCs/>
+        <w:t>Desenvolvedores: @Jhonatan Medeiros @Rubem Martins @Vitor Lorena @Lucas Nunes @Geovani Gleidson</w:t>
+      </w:r>
+    </w:p>
+    <w:p>
+      <w:pPr>
+        <w:pStyle w:val="Corpodetexto"/>
+        <w:spacing w:before="5"/>
+        <w:rPr>
+          <w:b/>
           <w:sz w:val="28"/>
           <w:szCs w:val="28"/>
         </w:rPr>
@@ -4513,7 +4431,9 @@
     <w:p>
       <w:pPr>
         <w:pStyle w:val="Corpodetexto"/>
-        <w:rPr>
+        <w:spacing w:before="5"/>
+        <w:rPr>
+          <w:b/>
           <w:sz w:val="28"/>
           <w:szCs w:val="28"/>
         </w:rPr>
@@ -4524,119 +4444,38 @@
           <w:sz w:val="28"/>
           <w:szCs w:val="28"/>
         </w:rPr>
-        <w:t xml:space="preserve">Dev </w:t>
-      </w:r>
-      <w:r>
+        <w:t>DB Leads: @Lucas Nunes</w:t>
+      </w:r>
+    </w:p>
+    <w:p>
+      <w:pPr>
+        <w:pStyle w:val="Corpodetexto"/>
+        <w:spacing w:before="5"/>
         <w:rPr>
           <w:b/>
           <w:sz w:val="28"/>
           <w:szCs w:val="28"/>
         </w:rPr>
-        <w:t xml:space="preserve">Full Stack </w:t>
-      </w:r>
-      <w:r>
+      </w:pPr>
+    </w:p>
+    <w:p>
+      <w:pPr>
+        <w:pStyle w:val="Corpodetexto"/>
+        <w:spacing w:before="5"/>
         <w:rPr>
           <w:b/>
           <w:sz w:val="28"/>
           <w:szCs w:val="28"/>
         </w:rPr>
-        <w:t xml:space="preserve">– </w:t>
-      </w:r>
-      <w:r>
-        <w:rPr>
-          <w:bCs/>
+      </w:pPr>
+      <w:r>
+        <w:rPr>
+          <w:b/>
           <w:sz w:val="28"/>
           <w:szCs w:val="28"/>
         </w:rPr>
-        <w:t xml:space="preserve">Geovani </w:t>
-      </w:r>
-      <w:r>
-        <w:rPr>
-          <w:sz w:val="28"/>
-          <w:szCs w:val="28"/>
-        </w:rPr>
-        <w:t>Gleidson Ferreira</w:t>
-      </w:r>
-    </w:p>
-    <w:p>
-      <w:pPr>
-        <w:pStyle w:val="Corpodetexto"/>
-        <w:spacing w:before="5"/>
-        <w:rPr>
-          <w:bCs/>
-          <w:sz w:val="28"/>
-          <w:szCs w:val="28"/>
-        </w:rPr>
-      </w:pPr>
-    </w:p>
-    <w:p>
-      <w:pPr>
-        <w:pStyle w:val="Corpodetexto"/>
-        <w:spacing w:before="5"/>
-        <w:rPr>
-          <w:bCs/>
-          <w:sz w:val="28"/>
-          <w:szCs w:val="28"/>
-        </w:rPr>
-      </w:pPr>
-      <w:r>
-        <w:rPr>
-          <w:b/>
-          <w:sz w:val="28"/>
-          <w:szCs w:val="28"/>
-        </w:rPr>
-        <w:t>Dev Full Stack</w:t>
-      </w:r>
-      <w:r>
-        <w:rPr>
-          <w:b/>
-          <w:sz w:val="28"/>
-          <w:szCs w:val="28"/>
-        </w:rPr>
-        <w:t xml:space="preserve"> </w:t>
-      </w:r>
-      <w:r>
-        <w:rPr>
-          <w:b/>
-          <w:sz w:val="28"/>
-          <w:szCs w:val="28"/>
-        </w:rPr>
-        <w:t>–</w:t>
-      </w:r>
-      <w:r>
-        <w:rPr>
-          <w:b/>
-          <w:sz w:val="28"/>
-          <w:szCs w:val="28"/>
-        </w:rPr>
-        <w:t xml:space="preserve"> </w:t>
-      </w:r>
-      <w:r>
-        <w:rPr>
-          <w:bCs/>
-          <w:sz w:val="28"/>
-          <w:szCs w:val="28"/>
-        </w:rPr>
-        <w:t xml:space="preserve">Vitor </w:t>
-      </w:r>
-      <w:r>
-        <w:rPr>
-          <w:sz w:val="28"/>
-          <w:szCs w:val="28"/>
-        </w:rPr>
-        <w:t>Daniel Dos Santos Lorena</w:t>
-      </w:r>
-    </w:p>
-    <w:p>
-      <w:pPr>
-        <w:pStyle w:val="Corpodetexto"/>
-        <w:spacing w:before="5"/>
-        <w:rPr>
-          <w:bCs/>
-          <w:sz w:val="28"/>
-          <w:szCs w:val="28"/>
-        </w:rPr>
-      </w:pPr>
+        <w:t>Tester: @Geovani Gleidson</w:t>
+      </w:r>
     </w:p>
     <w:sectPr>
       <w:headerReference w:type="default" r:id="rId11"/>
@@ -5472,7 +5311,6 @@
   <w:style w:type="character" w:default="1" w:styleId="Fontepargpadro">
     <w:name w:val="Default Paragraph Font"/>
     <w:uiPriority w:val="1"/>
-    <w:semiHidden/>
     <w:unhideWhenUsed/>
   </w:style>
   <w:style w:type="table" w:default="1" w:styleId="Tabelanormal">

</xml_diff>

<commit_message>
:package: atualização do relatório docx
</commit_message>
<xml_diff>
--- a/Database/GRUPO1_DEARNEWS_PROTOTIPANDOOBANCODEDADOS.docx
+++ b/Database/GRUPO1_DEARNEWS_PROTOTIPANDOOBANCODEDADOS.docx
@@ -2322,13 +2322,13 @@
               <w:rPr>
                 <w:sz w:val="20"/>
               </w:rPr>
-              <w:t>id_</w:t>
-            </w:r>
-            <w:r>
-              <w:rPr>
-                <w:sz w:val="20"/>
-              </w:rPr>
-              <w:t>tb_topic</w:t>
+              <w:t>id</w:t>
+            </w:r>
+            <w:r>
+              <w:rPr>
+                <w:sz w:val="20"/>
+              </w:rPr>
+              <w:t>_topic</w:t>
             </w:r>
           </w:p>
         </w:tc>
@@ -2464,6 +2464,7 @@
           <w:p>
             <w:pPr>
               <w:pStyle w:val="TableParagraph"/>
+              <w:spacing w:before="111"/>
               <w:ind w:left="105"/>
               <w:rPr>
                 <w:sz w:val="20"/>
@@ -2473,7 +2474,7 @@
               <w:rPr>
                 <w:sz w:val="20"/>
               </w:rPr>
-              <w:t>dearnews</w:t>
+              <w:t>name</w:t>
             </w:r>
           </w:p>
         </w:tc>
@@ -2484,6 +2485,7 @@
           <w:p>
             <w:pPr>
               <w:pStyle w:val="TableParagraph"/>
+              <w:spacing w:before="111"/>
               <w:ind w:left="90"/>
               <w:rPr>
                 <w:sz w:val="20"/>
@@ -2493,7 +2495,7 @@
               <w:rPr>
                 <w:sz w:val="20"/>
               </w:rPr>
-              <w:t>Tema usado para compartilhamento de boas noticias</w:t>
+              <w:t>Nome para o tema</w:t>
             </w:r>
           </w:p>
         </w:tc>
@@ -2504,10 +2506,9 @@
           <w:p>
             <w:pPr>
               <w:pStyle w:val="TableParagraph"/>
-              <w:spacing w:before="0"/>
-              <w:ind w:left="0"/>
-              <w:rPr>
-                <w:rFonts w:ascii="Times New Roman"/>
+              <w:spacing w:before="111"/>
+              <w:ind w:left="101"/>
+              <w:rPr>
                 <w:sz w:val="20"/>
               </w:rPr>
             </w:pPr>
@@ -2525,7 +2526,7 @@
           <w:p>
             <w:pPr>
               <w:pStyle w:val="TableParagraph"/>
-              <w:spacing w:before="121"/>
+              <w:spacing w:before="111"/>
               <w:ind w:left="105"/>
               <w:rPr>
                 <w:sz w:val="20"/>
@@ -2535,7 +2536,7 @@
               <w:rPr>
                 <w:sz w:val="20"/>
               </w:rPr>
-              <w:t>socialworks</w:t>
+              <w:t>description</w:t>
             </w:r>
           </w:p>
         </w:tc>
@@ -2546,7 +2547,7 @@
           <w:p>
             <w:pPr>
               <w:pStyle w:val="TableParagraph"/>
-              <w:spacing w:before="121"/>
+              <w:spacing w:before="111"/>
               <w:ind w:left="90"/>
               <w:rPr>
                 <w:sz w:val="20"/>
@@ -2556,7 +2557,7 @@
               <w:rPr>
                 <w:sz w:val="20"/>
               </w:rPr>
-              <w:t>Tema usado para compartilhamento de ONG’s ou trabalhos voluntários.</w:t>
+              <w:t xml:space="preserve">Descrição do tema </w:t>
             </w:r>
           </w:p>
         </w:tc>
@@ -2567,10 +2568,9 @@
           <w:p>
             <w:pPr>
               <w:pStyle w:val="TableParagraph"/>
-              <w:spacing w:before="0"/>
-              <w:ind w:left="0"/>
-              <w:rPr>
-                <w:rFonts w:ascii="Times New Roman"/>
+              <w:spacing w:before="111"/>
+              <w:ind w:left="101"/>
+              <w:rPr>
                 <w:sz w:val="20"/>
               </w:rPr>
             </w:pPr>
@@ -2579,7 +2579,7 @@
       </w:tr>
       <w:tr>
         <w:trPr>
-          <w:trHeight w:val="690"/>
+          <w:trHeight w:val="450"/>
         </w:trPr>
         <w:tc>
           <w:tcPr>
@@ -2588,7 +2588,7 @@
           <w:p>
             <w:pPr>
               <w:pStyle w:val="TableParagraph"/>
-              <w:spacing w:before="126"/>
+              <w:spacing w:before="111"/>
               <w:ind w:left="105"/>
               <w:rPr>
                 <w:sz w:val="20"/>
@@ -2598,7 +2598,7 @@
               <w:rPr>
                 <w:sz w:val="20"/>
               </w:rPr>
-              <w:t>pets</w:t>
+              <w:t>savepost</w:t>
             </w:r>
           </w:p>
         </w:tc>
@@ -2609,8 +2609,8 @@
           <w:p>
             <w:pPr>
               <w:pStyle w:val="TableParagraph"/>
-              <w:spacing w:before="126"/>
-              <w:ind w:left="90" w:right="44"/>
+              <w:spacing w:before="111"/>
+              <w:ind w:left="90"/>
               <w:rPr>
                 <w:sz w:val="20"/>
               </w:rPr>
@@ -2619,7 +2619,7 @@
               <w:rPr>
                 <w:sz w:val="20"/>
               </w:rPr>
-              <w:t>Tema usado para compartilhamentos relacionados a animais de estimação, ou afins.</w:t>
+              <w:t>Para definir se o tema ficará salvo ou não</w:t>
             </w:r>
           </w:p>
         </w:tc>
@@ -2630,69 +2630,7 @@
           <w:p>
             <w:pPr>
               <w:pStyle w:val="TableParagraph"/>
-              <w:spacing w:before="126"/>
-              <w:ind w:left="101"/>
-              <w:rPr>
-                <w:sz w:val="20"/>
-              </w:rPr>
-            </w:pPr>
-          </w:p>
-        </w:tc>
-      </w:tr>
-      <w:tr>
-        <w:trPr>
-          <w:trHeight w:val="690"/>
-        </w:trPr>
-        <w:tc>
-          <w:tcPr>
-            <w:tcW w:w="2220" w:type="dxa"/>
-          </w:tcPr>
-          <w:p>
-            <w:pPr>
-              <w:pStyle w:val="TableParagraph"/>
-              <w:spacing w:before="126"/>
-              <w:ind w:left="105"/>
-              <w:rPr>
-                <w:sz w:val="20"/>
-              </w:rPr>
-            </w:pPr>
-            <w:r>
-              <w:rPr>
-                <w:sz w:val="20"/>
-              </w:rPr>
-              <w:t>personalreports</w:t>
-            </w:r>
-          </w:p>
-        </w:tc>
-        <w:tc>
-          <w:tcPr>
-            <w:tcW w:w="5780" w:type="dxa"/>
-          </w:tcPr>
-          <w:p>
-            <w:pPr>
-              <w:pStyle w:val="TableParagraph"/>
-              <w:spacing w:before="126"/>
-              <w:ind w:left="90" w:right="44"/>
-              <w:rPr>
-                <w:sz w:val="20"/>
-              </w:rPr>
-            </w:pPr>
-            <w:r>
-              <w:rPr>
-                <w:sz w:val="20"/>
-              </w:rPr>
-              <w:t>Tema usado para postagens de cunho autoral em formato de depoimento.</w:t>
-            </w:r>
-          </w:p>
-        </w:tc>
-        <w:tc>
-          <w:tcPr>
-            <w:tcW w:w="1680" w:type="dxa"/>
-          </w:tcPr>
-          <w:p>
-            <w:pPr>
-              <w:pStyle w:val="TableParagraph"/>
-              <w:spacing w:before="126"/>
+              <w:spacing w:before="111"/>
               <w:ind w:left="101"/>
               <w:rPr>
                 <w:sz w:val="20"/>
@@ -2898,7 +2836,7 @@
               <w:rPr>
                 <w:sz w:val="20"/>
               </w:rPr>
-              <w:t>tb_post</w:t>
+              <w:t>_post</w:t>
             </w:r>
           </w:p>
         </w:tc>
@@ -3691,25 +3629,7 @@
               <w:rPr>
                 <w:sz w:val="20"/>
               </w:rPr>
-              <w:t>tb_</w:t>
-            </w:r>
-            <w:r>
-              <w:rPr>
-                <w:sz w:val="20"/>
-              </w:rPr>
-              <w:t>topic</w:t>
-            </w:r>
-            <w:r>
-              <w:rPr>
-                <w:sz w:val="20"/>
-              </w:rPr>
-              <w:t>_idtb_</w:t>
-            </w:r>
-            <w:r>
-              <w:rPr>
-                <w:sz w:val="20"/>
-              </w:rPr>
-              <w:t>topic</w:t>
+              <w:t>tb_topic_idtb_topic</w:t>
             </w:r>
           </w:p>
         </w:tc>
@@ -3838,21 +3758,13 @@
       <w:r>
         <w:rPr>
           <w:b/>
-          <w:sz w:val="15"/>
+          <w:sz w:val="20"/>
         </w:rPr>
         <w:drawing>
-          <wp:anchor distT="0" distB="0" distL="114300" distR="114300" simplePos="0" relativeHeight="251657728" behindDoc="0" locked="0" layoutInCell="1" allowOverlap="1" wp14:anchorId="76A4E998" wp14:editId="006E1A40">
-            <wp:simplePos x="0" y="0"/>
-            <wp:positionH relativeFrom="column">
-              <wp:posOffset>-631038</wp:posOffset>
-            </wp:positionH>
-            <wp:positionV relativeFrom="page">
-              <wp:posOffset>4564684</wp:posOffset>
-            </wp:positionV>
-            <wp:extent cx="7131606" cy="2713939"/>
-            <wp:effectExtent l="0" t="0" r="0" b="0"/>
-            <wp:wrapNone/>
-            <wp:docPr id="2" name="Imagem 2" descr="Interface gráfica do usuário, Aplicativo&#10;&#10;Descrição gerada automaticamente"/>
+          <wp:inline distT="0" distB="0" distL="0" distR="0" wp14:anchorId="6072CE06" wp14:editId="3EEF0FBA">
+            <wp:extent cx="6299200" cy="2630805"/>
+            <wp:effectExtent l="0" t="0" r="6350" b="0"/>
+            <wp:docPr id="3" name="Imagem 3" descr="Diagrama&#10;&#10;Descrição gerada automaticamente"/>
             <wp:cNvGraphicFramePr>
               <a:graphicFrameLocks xmlns:a="http://schemas.openxmlformats.org/drawingml/2006/main" noChangeAspect="1"/>
             </wp:cNvGraphicFramePr>
@@ -3860,8 +3772,10 @@
               <a:graphicData uri="http://schemas.openxmlformats.org/drawingml/2006/picture">
                 <pic:pic xmlns:pic="http://schemas.openxmlformats.org/drawingml/2006/picture">
                   <pic:nvPicPr>
-                    <pic:cNvPr id="2" name="Imagem 2" descr="Interface gráfica do usuário, Aplicativo&#10;&#10;Descrição gerada automaticamente"/>
-                    <pic:cNvPicPr/>
+                    <pic:cNvPr id="3" name="Imagem 3" descr="Diagrama&#10;&#10;Descrição gerada automaticamente"/>
+                    <pic:cNvPicPr>
+                      <a:picLocks noChangeAspect="1" noChangeArrowheads="1"/>
+                    </pic:cNvPicPr>
                   </pic:nvPicPr>
                   <pic:blipFill>
                     <a:blip r:embed="rId10">
@@ -3871,29 +3785,28 @@
                         </a:ext>
                       </a:extLst>
                     </a:blip>
+                    <a:srcRect/>
                     <a:stretch>
                       <a:fillRect/>
                     </a:stretch>
                   </pic:blipFill>
-                  <pic:spPr>
+                  <pic:spPr bwMode="auto">
                     <a:xfrm>
                       <a:off x="0" y="0"/>
-                      <a:ext cx="7160683" cy="2725004"/>
+                      <a:ext cx="6299200" cy="2630805"/>
                     </a:xfrm>
                     <a:prstGeom prst="rect">
                       <a:avLst/>
                     </a:prstGeom>
+                    <a:noFill/>
+                    <a:ln>
+                      <a:noFill/>
+                    </a:ln>
                   </pic:spPr>
                 </pic:pic>
               </a:graphicData>
             </a:graphic>
-            <wp14:sizeRelH relativeFrom="margin">
-              <wp14:pctWidth>0</wp14:pctWidth>
-            </wp14:sizeRelH>
-            <wp14:sizeRelV relativeFrom="margin">
-              <wp14:pctHeight>0</wp14:pctHeight>
-            </wp14:sizeRelV>
-          </wp:anchor>
+          </wp:inline>
         </w:drawing>
       </w:r>
     </w:p>
@@ -4373,7 +4286,6 @@
           <w:sz w:val="28"/>
           <w:szCs w:val="28"/>
         </w:rPr>
-        <w:lastRenderedPageBreak/>
         <w:t>D</w:t>
       </w:r>
       <w:r>
@@ -4401,7 +4313,7 @@
         <w:pStyle w:val="Corpodetexto"/>
         <w:spacing w:before="5"/>
         <w:rPr>
-          <w:bCs/>
+          <w:b/>
           <w:sz w:val="28"/>
           <w:szCs w:val="28"/>
         </w:rPr>
@@ -4412,99 +4324,105 @@
           <w:sz w:val="28"/>
           <w:szCs w:val="28"/>
         </w:rPr>
-        <w:t xml:space="preserve">Product Owner – </w:t>
-      </w:r>
-      <w:r>
-        <w:rPr>
-          <w:bCs/>
+        <w:t>Scrum Master: @Jhonatan Medeiros</w:t>
+      </w:r>
+    </w:p>
+    <w:p>
+      <w:pPr>
+        <w:pStyle w:val="Corpodetexto"/>
+        <w:spacing w:before="5"/>
+        <w:rPr>
+          <w:b/>
           <w:sz w:val="28"/>
           <w:szCs w:val="28"/>
         </w:rPr>
-        <w:t>Rubem Martins Freire</w:t>
-      </w:r>
-    </w:p>
-    <w:p>
-      <w:pPr>
-        <w:pStyle w:val="Corpodetexto"/>
-        <w:spacing w:before="5"/>
-        <w:rPr>
-          <w:bCs/>
+      </w:pPr>
+    </w:p>
+    <w:p>
+      <w:pPr>
+        <w:pStyle w:val="Corpodetexto"/>
+        <w:spacing w:before="5"/>
+        <w:rPr>
+          <w:b/>
           <w:sz w:val="28"/>
           <w:szCs w:val="28"/>
         </w:rPr>
       </w:pPr>
-    </w:p>
-    <w:p>
-      <w:pPr>
-        <w:pStyle w:val="Corpodetexto"/>
-        <w:spacing w:before="5"/>
-        <w:rPr>
-          <w:bCs/>
+      <w:r>
+        <w:rPr>
+          <w:b/>
           <w:sz w:val="28"/>
           <w:szCs w:val="28"/>
         </w:rPr>
-      </w:pPr>
-      <w:r>
+        <w:t>Tech leads: @Rubem Martins</w:t>
+      </w:r>
+    </w:p>
+    <w:p>
+      <w:pPr>
+        <w:pStyle w:val="Corpodetexto"/>
+        <w:spacing w:before="5"/>
         <w:rPr>
           <w:b/>
           <w:sz w:val="28"/>
           <w:szCs w:val="28"/>
         </w:rPr>
-        <w:t xml:space="preserve">Scrum Master – </w:t>
-      </w:r>
-      <w:r>
-        <w:rPr>
-          <w:bCs/>
+      </w:pPr>
+    </w:p>
+    <w:p>
+      <w:pPr>
+        <w:pStyle w:val="Corpodetexto"/>
+        <w:spacing w:before="5"/>
+        <w:rPr>
+          <w:b/>
           <w:sz w:val="28"/>
           <w:szCs w:val="28"/>
         </w:rPr>
-        <w:t>Jhonatan Medeiros</w:t>
-      </w:r>
-    </w:p>
-    <w:p>
-      <w:pPr>
-        <w:pStyle w:val="Corpodetexto"/>
-        <w:spacing w:before="5"/>
-        <w:rPr>
-          <w:bCs/>
+      </w:pPr>
+      <w:r>
+        <w:rPr>
+          <w:b/>
           <w:sz w:val="28"/>
           <w:szCs w:val="28"/>
         </w:rPr>
-      </w:pPr>
-    </w:p>
-    <w:p>
-      <w:pPr>
-        <w:pStyle w:val="Corpodetexto"/>
-        <w:spacing w:before="5"/>
-        <w:rPr>
-          <w:bCs/>
+        <w:t>UX/UI designer: @Vitor Lorena</w:t>
+      </w:r>
+    </w:p>
+    <w:p>
+      <w:pPr>
+        <w:pStyle w:val="Corpodetexto"/>
+        <w:spacing w:before="5"/>
+        <w:rPr>
+          <w:b/>
           <w:sz w:val="28"/>
           <w:szCs w:val="28"/>
         </w:rPr>
       </w:pPr>
-      <w:r>
+    </w:p>
+    <w:p>
+      <w:pPr>
+        <w:pStyle w:val="Corpodetexto"/>
+        <w:spacing w:before="5"/>
         <w:rPr>
           <w:b/>
           <w:sz w:val="28"/>
           <w:szCs w:val="28"/>
         </w:rPr>
-        <w:t xml:space="preserve">Testing – </w:t>
-      </w:r>
-      <w:r>
-        <w:rPr>
-          <w:bCs/>
+      </w:pPr>
+      <w:r>
+        <w:rPr>
+          <w:b/>
           <w:sz w:val="28"/>
           <w:szCs w:val="28"/>
         </w:rPr>
-        <w:t>Lucas Nunes</w:t>
-      </w:r>
-    </w:p>
-    <w:p>
-      <w:pPr>
-        <w:pStyle w:val="Corpodetexto"/>
-        <w:spacing w:before="5"/>
-        <w:rPr>
-          <w:bCs/>
+        <w:t>Desenvolvedores: @Jhonatan Medeiros @Rubem Martins @Vitor Lorena @Lucas Nunes @Geovani Gleidson</w:t>
+      </w:r>
+    </w:p>
+    <w:p>
+      <w:pPr>
+        <w:pStyle w:val="Corpodetexto"/>
+        <w:spacing w:before="5"/>
+        <w:rPr>
+          <w:b/>
           <w:sz w:val="28"/>
           <w:szCs w:val="28"/>
         </w:rPr>
@@ -4513,7 +4431,9 @@
     <w:p>
       <w:pPr>
         <w:pStyle w:val="Corpodetexto"/>
-        <w:rPr>
+        <w:spacing w:before="5"/>
+        <w:rPr>
+          <w:b/>
           <w:sz w:val="28"/>
           <w:szCs w:val="28"/>
         </w:rPr>
@@ -4524,119 +4444,38 @@
           <w:sz w:val="28"/>
           <w:szCs w:val="28"/>
         </w:rPr>
-        <w:t xml:space="preserve">Dev </w:t>
-      </w:r>
-      <w:r>
+        <w:t>DB Leads: @Lucas Nunes</w:t>
+      </w:r>
+    </w:p>
+    <w:p>
+      <w:pPr>
+        <w:pStyle w:val="Corpodetexto"/>
+        <w:spacing w:before="5"/>
         <w:rPr>
           <w:b/>
           <w:sz w:val="28"/>
           <w:szCs w:val="28"/>
         </w:rPr>
-        <w:t xml:space="preserve">Full Stack </w:t>
-      </w:r>
-      <w:r>
+      </w:pPr>
+    </w:p>
+    <w:p>
+      <w:pPr>
+        <w:pStyle w:val="Corpodetexto"/>
+        <w:spacing w:before="5"/>
         <w:rPr>
           <w:b/>
           <w:sz w:val="28"/>
           <w:szCs w:val="28"/>
         </w:rPr>
-        <w:t xml:space="preserve">– </w:t>
-      </w:r>
-      <w:r>
-        <w:rPr>
-          <w:bCs/>
+      </w:pPr>
+      <w:r>
+        <w:rPr>
+          <w:b/>
           <w:sz w:val="28"/>
           <w:szCs w:val="28"/>
         </w:rPr>
-        <w:t xml:space="preserve">Geovani </w:t>
-      </w:r>
-      <w:r>
-        <w:rPr>
-          <w:sz w:val="28"/>
-          <w:szCs w:val="28"/>
-        </w:rPr>
-        <w:t>Gleidson Ferreira</w:t>
-      </w:r>
-    </w:p>
-    <w:p>
-      <w:pPr>
-        <w:pStyle w:val="Corpodetexto"/>
-        <w:spacing w:before="5"/>
-        <w:rPr>
-          <w:bCs/>
-          <w:sz w:val="28"/>
-          <w:szCs w:val="28"/>
-        </w:rPr>
-      </w:pPr>
-    </w:p>
-    <w:p>
-      <w:pPr>
-        <w:pStyle w:val="Corpodetexto"/>
-        <w:spacing w:before="5"/>
-        <w:rPr>
-          <w:bCs/>
-          <w:sz w:val="28"/>
-          <w:szCs w:val="28"/>
-        </w:rPr>
-      </w:pPr>
-      <w:r>
-        <w:rPr>
-          <w:b/>
-          <w:sz w:val="28"/>
-          <w:szCs w:val="28"/>
-        </w:rPr>
-        <w:t>Dev Full Stack</w:t>
-      </w:r>
-      <w:r>
-        <w:rPr>
-          <w:b/>
-          <w:sz w:val="28"/>
-          <w:szCs w:val="28"/>
-        </w:rPr>
-        <w:t xml:space="preserve"> </w:t>
-      </w:r>
-      <w:r>
-        <w:rPr>
-          <w:b/>
-          <w:sz w:val="28"/>
-          <w:szCs w:val="28"/>
-        </w:rPr>
-        <w:t>–</w:t>
-      </w:r>
-      <w:r>
-        <w:rPr>
-          <w:b/>
-          <w:sz w:val="28"/>
-          <w:szCs w:val="28"/>
-        </w:rPr>
-        <w:t xml:space="preserve"> </w:t>
-      </w:r>
-      <w:r>
-        <w:rPr>
-          <w:bCs/>
-          <w:sz w:val="28"/>
-          <w:szCs w:val="28"/>
-        </w:rPr>
-        <w:t xml:space="preserve">Vitor </w:t>
-      </w:r>
-      <w:r>
-        <w:rPr>
-          <w:sz w:val="28"/>
-          <w:szCs w:val="28"/>
-        </w:rPr>
-        <w:t>Daniel Dos Santos Lorena</w:t>
-      </w:r>
-    </w:p>
-    <w:p>
-      <w:pPr>
-        <w:pStyle w:val="Corpodetexto"/>
-        <w:spacing w:before="5"/>
-        <w:rPr>
-          <w:bCs/>
-          <w:sz w:val="28"/>
-          <w:szCs w:val="28"/>
-        </w:rPr>
-      </w:pPr>
+        <w:t>Tester: @Geovani Gleidson</w:t>
+      </w:r>
     </w:p>
     <w:sectPr>
       <w:headerReference w:type="default" r:id="rId11"/>
@@ -5472,7 +5311,6 @@
   <w:style w:type="character" w:default="1" w:styleId="Fontepargpadro">
     <w:name w:val="Default Paragraph Font"/>
     <w:uiPriority w:val="1"/>
-    <w:semiHidden/>
     <w:unhideWhenUsed/>
   </w:style>
   <w:style w:type="table" w:default="1" w:styleId="Tabelanormal">

</xml_diff>